<commit_message>
Fixed bug in pack command. Updated room descriptions.
</commit_message>
<xml_diff>
--- a/documents/reflections.docx
+++ b/documents/reflections.docx
@@ -9,10 +9,28 @@
       <w:r>
         <w:t>d you like about the project?</w:t>
       </w:r>
-      <w:bookmarkStart w:id="0" w:name="_GoBack"/>
-      <w:bookmarkEnd w:id="0"/>
-    </w:p>
-    <w:p/>
+    </w:p>
+    <w:p>
+      <w:r>
+        <w:tab/>
+        <w:t>If I actually like</w:t>
+      </w:r>
+      <w:r>
+        <w:t>d the story that I was telling</w:t>
+      </w:r>
+      <w:r>
+        <w:t>, I’d have probably like</w:t>
+      </w:r>
+      <w:r>
+        <w:t>d</w:t>
+      </w:r>
+      <w:r>
+        <w:t xml:space="preserve"> the project more than I did.  It was a good tool for learning, but I can’t say I enjoyed any part of it</w:t>
+      </w:r>
+      <w:r>
+        <w:t>.</w:t>
+      </w:r>
+    </w:p>
     <w:p>
       <w:r>
         <w:t>What was the</w:t>
@@ -32,7 +50,16 @@
         <w:t xml:space="preserve">  </w:t>
       </w:r>
       <w:r>
-        <w:t>Testing was also a pain.</w:t>
+        <w:t>Parts of te</w:t>
+      </w:r>
+      <w:r>
+        <w:t xml:space="preserve">sting </w:t>
+      </w:r>
+      <w:r>
+        <w:t>and debugging were frustrating, if not necessarily hard</w:t>
+      </w:r>
+      <w:r>
+        <w:t>.</w:t>
       </w:r>
       <w:r>
         <w:t xml:space="preserve"> </w:t>
@@ -46,7 +73,33 @@
         <w:t xml:space="preserve">did not get implemented? Why? </w:t>
       </w:r>
     </w:p>
-    <w:p/>
+    <w:p>
+      <w:r>
+        <w:tab/>
+        <w:t xml:space="preserve">In my original design, doing another quest would give you the ingredients needed to make a befuddlement potion.  This offered the player a second way to pass one of the obstacles.  </w:t>
+      </w:r>
+      <w:r>
+        <w:t>I did not implement this due to t</w:t>
+      </w:r>
+      <w:r>
+        <w:t>ime-</w:t>
+      </w:r>
+      <w:r>
+        <w:t>constraints combined with the fear of adding bugs.</w:t>
+      </w:r>
+    </w:p>
+    <w:p>
+      <w:r>
+        <w:tab/>
+        <w:t>The herb pouch was also only go</w:t>
+      </w:r>
+      <w:r>
+        <w:t>ing to be able</w:t>
+      </w:r>
+      <w:r>
+        <w:t xml:space="preserve"> to hold a total of fifteen ingredients.  While I did begin to implement this, I decided to take it out.  There were bugs in its implementation that I did not believe I would be able to fix in time along with everything else I wished to finish.</w:t>
+      </w:r>
+    </w:p>
     <w:p>
       <w:r>
         <w:t>What do you think Dr. Hogg and Dr. Jump should do differently abo</w:t>
@@ -58,16 +111,10 @@
     <w:p>
       <w:r>
         <w:tab/>
-        <w:t xml:space="preserve">I would like to actually have known what exactly was in each stage.  At certain parts, I was </w:t>
-      </w:r>
-      <w:r>
-        <w:t xml:space="preserve">thinking too far ahead and that caused me a bit of grief.  </w:t>
-      </w:r>
-      <w:r>
-        <w:t>Just a quick bullet point summary would have helped.</w:t>
-      </w:r>
-      <w:r>
-        <w:t xml:space="preserve">  Knowing that the player would interact via dialogue trees beforehand would have helped as well, I feel.</w:t>
+        <w:t xml:space="preserve"> </w:t>
+      </w:r>
+      <w:r>
+        <w:t>I don’t have any ideas.</w:t>
       </w:r>
     </w:p>
     <w:p>
@@ -81,7 +128,25 @@
     <w:p>
       <w:r>
         <w:tab/>
-        <w:t>I would try to come up with a story that I like better.  I don’t like writing on a normal day, but I hate writing something I’m not passionate about.  This also would have helped me finish the design quicker, which ate up a lot of my time.</w:t>
+        <w:t>I would try to come up with a story that I like better</w:t>
+      </w:r>
+      <w:r>
+        <w:t xml:space="preserve">.  I don’t </w:t>
+      </w:r>
+      <w:r>
+        <w:t>e</w:t>
+      </w:r>
+      <w:r>
+        <w:t>njoy</w:t>
+      </w:r>
+      <w:r>
+        <w:t xml:space="preserve"> writing on a normal day, but I </w:t>
+      </w:r>
+      <w:r>
+        <w:t xml:space="preserve">absolutely </w:t>
+      </w:r>
+      <w:r>
+        <w:t>hate writing something I’m not passionate about.  This also would have helped me finish the design quicker, which ate up a lot of my time.</w:t>
       </w:r>
     </w:p>
     <w:p>
@@ -97,7 +162,28 @@
         <w:ind w:firstLine="720"/>
       </w:pPr>
       <w:r>
-        <w:t xml:space="preserve">Yes, I am, and no, not really.  That’s not necessarily the class’s fault, though.  By the time we reached the part of the class that was about designing a game, we were already supposed to be mostly done with our </w:t>
+        <w:t xml:space="preserve">Yes, I am, and no, not </w:t>
+      </w:r>
+      <w:r>
+        <w:t>really.  That’s not to say it was a bad class, but b</w:t>
+      </w:r>
+      <w:r>
+        <w:t xml:space="preserve">y the time </w:t>
+      </w:r>
+      <w:r>
+        <w:t>we reached the part</w:t>
+      </w:r>
+      <w:r>
+        <w:t xml:space="preserve"> that was </w:t>
+      </w:r>
+      <w:r>
+        <w:t>about designing a game, we were</w:t>
+      </w:r>
+      <w:r>
+        <w:t xml:space="preserve"> supposed to be done with almost the entirety of </w:t>
+      </w:r>
+      <w:r>
+        <w:t xml:space="preserve">our </w:t>
       </w:r>
       <w:r>
         <w:t xml:space="preserve">actual </w:t>
@@ -106,15 +192,18 @@
         <w:t xml:space="preserve">games.  </w:t>
       </w:r>
       <w:r>
-        <w:t>I’m not sure even m</w:t>
-      </w:r>
-      <w:r>
-        <w:t>oving Imaginative Writi</w:t>
+        <w:t xml:space="preserve">Moving </w:t>
+      </w:r>
+      <w:r>
+        <w:t>Imaginative Writi</w:t>
       </w:r>
       <w:r>
         <w:t>ng to the fall semester would fix that</w:t>
       </w:r>
       <w:r>
+        <w:t xml:space="preserve"> particular problem</w:t>
+      </w:r>
+      <w:r>
         <w:t xml:space="preserve">. </w:t>
       </w:r>
     </w:p>
@@ -126,7 +215,12 @@
     <w:p>
       <w:r>
         <w:tab/>
-        <w:t>I don’t have any particularly strong feelings about GitHub.</w:t>
+        <w:t>I don’t have any particularly strong feelings ab</w:t>
+      </w:r>
+      <w:bookmarkStart w:id="0" w:name="_GoBack"/>
+      <w:bookmarkEnd w:id="0"/>
+      <w:r>
+        <w:t>out GitHub.</w:t>
       </w:r>
     </w:p>
     <w:sectPr>
@@ -536,6 +630,7 @@
   <w:style w:type="character" w:default="1" w:styleId="DefaultParagraphFont">
     <w:name w:val="Default Paragraph Font"/>
     <w:uiPriority w:val="1"/>
+    <w:semiHidden/>
     <w:unhideWhenUsed/>
   </w:style>
   <w:style w:type="table" w:default="1" w:styleId="TableNormal">

</xml_diff>